<commit_message>
feat(licenseinfo): allow users to edit the license info header text
- At the project edit: The 'Administration' tab now allows to edit a custom header for the license info output.
- This header is included to the license info outout for txt-, xhtml- and docx-files.
- To clean up the project edit page, tabbing (as for the release edit page) was introduced
- `projects.thrift' now contains an additional field 'licenseInfoHeaderText'. If this is unset then the default text (located at `backend/src/src-licenseinfo/src/main/resources/DefaultLicenseInfoHeader.txt`) will be used. If the license info header text was customized, then it is stored in the database at the project.

Closes sw360/sw360portal#558
</commit_message>
<xml_diff>
--- a/backend/src/src-licenseinfo/src/main/resources/templateFrontpageContent.docx
+++ b/backend/src/src-licenseinfo/src/main/resources/templateFrontpageContent.docx
@@ -1,30 +1,30 @@
 
 <file path=word/document.xml><?xml version="1.0" encoding="utf-8"?>
-<w:document xmlns:wpc="http://schemas.microsoft.com/office/word/2010/wordprocessingCanvas" xmlns:cx="http://schemas.microsoft.com/office/drawing/2014/chartex" xmlns:cx1="http://schemas.microsoft.com/office/drawing/2015/9/8/chartex" xmlns:cx2="http://schemas.microsoft.com/office/drawing/2015/10/21/chartex" xmlns:mc="http://schemas.openxmlformats.org/markup-compatibility/2006" xmlns:o="urn:schemas-microsoft-com:office:office" xmlns:r="http://schemas.openxmlformats.org/officeDocument/2006/relationships" xmlns:m="http://schemas.openxmlformats.org/officeDocument/2006/math" xmlns:v="urn:schemas-microsoft-com:vml" xmlns:wp14="http://schemas.microsoft.com/office/word/2010/wordprocessingDrawing" xmlns:wp="http://schemas.openxmlformats.org/drawingml/2006/wordprocessingDrawing" xmlns:w10="urn:schemas-microsoft-com:office:word" xmlns:w="http://schemas.openxmlformats.org/wordprocessingml/2006/main" xmlns:w14="http://schemas.microsoft.com/office/word/2010/wordml" xmlns:w15="http://schemas.microsoft.com/office/word/2012/wordml" xmlns:w16se="http://schemas.microsoft.com/office/word/2015/wordml/symex" xmlns:wpg="http://schemas.microsoft.com/office/word/2010/wordprocessingGroup" xmlns:wpi="http://schemas.microsoft.com/office/word/2010/wordprocessingInk" xmlns:wne="http://schemas.microsoft.com/office/word/2006/wordml" xmlns:wps="http://schemas.microsoft.com/office/word/2010/wordprocessingShape" mc:Ignorable="w14 w15 w16se wp14">
+<w:document xmlns:wpc="http://schemas.microsoft.com/office/word/2010/wordprocessingCanvas" xmlns:mc="http://schemas.openxmlformats.org/markup-compatibility/2006" xmlns:o="urn:schemas-microsoft-com:office:office" xmlns:r="http://schemas.openxmlformats.org/officeDocument/2006/relationships" xmlns:m="http://schemas.openxmlformats.org/officeDocument/2006/math" xmlns:v="urn:schemas-microsoft-com:vml" xmlns:wp14="http://schemas.microsoft.com/office/word/2010/wordprocessingDrawing" xmlns:wp="http://schemas.openxmlformats.org/drawingml/2006/wordprocessingDrawing" xmlns:w10="urn:schemas-microsoft-com:office:word" xmlns:w="http://schemas.openxmlformats.org/wordprocessingml/2006/main" xmlns:w14="http://schemas.microsoft.com/office/word/2010/wordml" xmlns:w15="http://schemas.microsoft.com/office/word/2012/wordml" xmlns:wpg="http://schemas.microsoft.com/office/word/2010/wordprocessingGroup" xmlns:wpi="http://schemas.microsoft.com/office/word/2010/wordprocessingInk" xmlns:wne="http://schemas.microsoft.com/office/word/2006/wordml" xmlns:wps="http://schemas.microsoft.com/office/word/2010/wordprocessingShape" mc:Ignorable="w14 w15 wp14">
   <w:body>
     <w:p>
       <w:pPr>
-        <w:pStyle w:val="Title"/>
-      </w:pPr>
-    </w:p>
-    <w:p>
-      <w:pPr>
-        <w:pStyle w:val="Title"/>
-      </w:pPr>
-    </w:p>
-    <w:p>
-      <w:pPr>
-        <w:pStyle w:val="Title"/>
-      </w:pPr>
-    </w:p>
-    <w:p>
-      <w:pPr>
-        <w:pStyle w:val="Title"/>
-      </w:pPr>
-    </w:p>
-    <w:p>
-      <w:pPr>
-        <w:pStyle w:val="Title"/>
+        <w:pStyle w:val="Titel"/>
+      </w:pPr>
+    </w:p>
+    <w:p>
+      <w:pPr>
+        <w:pStyle w:val="Titel"/>
+      </w:pPr>
+    </w:p>
+    <w:p>
+      <w:pPr>
+        <w:pStyle w:val="Titel"/>
+      </w:pPr>
+    </w:p>
+    <w:p>
+      <w:pPr>
+        <w:pStyle w:val="Titel"/>
+      </w:pPr>
+    </w:p>
+    <w:p>
+      <w:pPr>
+        <w:pStyle w:val="Titel"/>
       </w:pPr>
       <w:r>
         <w:t xml:space="preserve">Open Source </w:t>
@@ -41,7 +41,7 @@
     </w:p>
     <w:p>
       <w:pPr>
-        <w:pStyle w:val="Heading1"/>
+        <w:pStyle w:val="berschrift1"/>
       </w:pPr>
       <w:bookmarkStart w:id="0" w:name="_Toc457954308"/>
       <w:r>
@@ -52,7 +52,7 @@
     <w:p/>
     <w:p>
       <w:pPr>
-        <w:pStyle w:val="Heading2"/>
+        <w:pStyle w:val="berschrift2"/>
       </w:pPr>
       <w:bookmarkStart w:id="1" w:name="_Toc457954309"/>
       <w:r>
@@ -73,11 +73,9 @@
     </w:p>
     <w:p>
       <w:pPr>
-        <w:pStyle w:val="Heading2"/>
-      </w:pPr>
-    </w:p>
-    <w:p/>
-    <w:p/>
+        <w:pStyle w:val="berschrift2"/>
+      </w:pPr>
+    </w:p>
     <w:p>
       <w:pPr>
         <w:rPr>
@@ -103,10 +101,8 @@
           <w:sz w:val="28"/>
           <w:szCs w:val="28"/>
         </w:rPr>
-        <w:t>! Verify the document for completeness and adjust if required. Remove this notice if the document is finalized.</w:t>
-      </w:r>
-      <w:bookmarkStart w:id="3" w:name="_GoBack"/>
-      <w:bookmarkEnd w:id="3"/>
+        <w:t xml:space="preserve">! Verify the document for completeness and adjust if </w:t>
+      </w:r>
       <w:r>
         <w:rPr>
           <w:b/>
@@ -114,8 +110,50 @@
           <w:sz w:val="28"/>
           <w:szCs w:val="28"/>
         </w:rPr>
+        <w:t>required. Remove this notice when</w:t>
+      </w:r>
+      <w:r>
+        <w:rPr>
+          <w:b/>
+          <w:color w:val="C00000"/>
+          <w:sz w:val="28"/>
+          <w:szCs w:val="28"/>
+        </w:rPr>
+        <w:t xml:space="preserve"> the document is finalized.</w:t>
+      </w:r>
+      <w:r>
+        <w:rPr>
+          <w:b/>
+          <w:color w:val="C00000"/>
+          <w:sz w:val="28"/>
+          <w:szCs w:val="28"/>
+        </w:rPr>
         <w:t xml:space="preserve"> </w:t>
       </w:r>
+    </w:p>
+    <w:p>
+      <w:pPr>
+        <w:rPr>
+          <w:color w:val="C00000"/>
+        </w:rPr>
+      </w:pPr>
+    </w:p>
+    <w:p>
+      <w:r>
+        <w:t>$licenseInfoHeader</w:t>
+      </w:r>
+      <w:bookmarkStart w:id="3" w:name="_GoBack"/>
+      <w:bookmarkEnd w:id="3"/>
+    </w:p>
+    <w:p>
+      <w:pPr>
+        <w:rPr>
+          <w:b/>
+          <w:color w:val="C00000"/>
+          <w:sz w:val="28"/>
+          <w:szCs w:val="28"/>
+        </w:rPr>
+      </w:pPr>
     </w:p>
     <w:p/>
     <w:p>
@@ -176,7 +214,7 @@
       <w:sdtContent>
         <w:p>
           <w:pPr>
-            <w:pStyle w:val="TOCHeading"/>
+            <w:pStyle w:val="Inhaltsverzeichnisberschrift"/>
           </w:pPr>
           <w:r>
             <w:t>Contents</w:t>
@@ -184,7 +222,7 @@
         </w:p>
         <w:p>
           <w:pPr>
-            <w:pStyle w:val="TOC1"/>
+            <w:pStyle w:val="Verzeichnis1"/>
             <w:tabs>
               <w:tab w:val="right" w:leader="dot" w:pos="9350"/>
             </w:tabs>
@@ -287,7 +325,7 @@
     </w:p>
     <w:p>
       <w:pPr>
-        <w:pStyle w:val="Heading1"/>
+        <w:pStyle w:val="berschrift1"/>
         <w:ind w:left="5"/>
       </w:pPr>
       <w:bookmarkStart w:id="4" w:name="_Toc457950001"/>
@@ -325,7 +363,7 @@
     </w:p>
     <w:p>
       <w:pPr>
-        <w:pStyle w:val="Heading1"/>
+        <w:pStyle w:val="berschrift1"/>
       </w:pPr>
     </w:p>
     <w:sectPr>
@@ -341,7 +379,7 @@
 </file>
 
 <file path=word/endnotes.xml><?xml version="1.0" encoding="utf-8"?>
-<w:endnotes xmlns:wpc="http://schemas.microsoft.com/office/word/2010/wordprocessingCanvas" xmlns:cx="http://schemas.microsoft.com/office/drawing/2014/chartex" xmlns:cx1="http://schemas.microsoft.com/office/drawing/2015/9/8/chartex" xmlns:cx2="http://schemas.microsoft.com/office/drawing/2015/10/21/chartex" xmlns:mc="http://schemas.openxmlformats.org/markup-compatibility/2006" xmlns:o="urn:schemas-microsoft-com:office:office" xmlns:r="http://schemas.openxmlformats.org/officeDocument/2006/relationships" xmlns:m="http://schemas.openxmlformats.org/officeDocument/2006/math" xmlns:v="urn:schemas-microsoft-com:vml" xmlns:wp14="http://schemas.microsoft.com/office/word/2010/wordprocessingDrawing" xmlns:wp="http://schemas.openxmlformats.org/drawingml/2006/wordprocessingDrawing" xmlns:w10="urn:schemas-microsoft-com:office:word" xmlns:w="http://schemas.openxmlformats.org/wordprocessingml/2006/main" xmlns:w14="http://schemas.microsoft.com/office/word/2010/wordml" xmlns:w15="http://schemas.microsoft.com/office/word/2012/wordml" xmlns:w16se="http://schemas.microsoft.com/office/word/2015/wordml/symex" xmlns:wpg="http://schemas.microsoft.com/office/word/2010/wordprocessingGroup" xmlns:wpi="http://schemas.microsoft.com/office/word/2010/wordprocessingInk" xmlns:wne="http://schemas.microsoft.com/office/word/2006/wordml" xmlns:wps="http://schemas.microsoft.com/office/word/2010/wordprocessingShape" mc:Ignorable="w14 w15 w16se wp14">
+<w:endnotes xmlns:wpc="http://schemas.microsoft.com/office/word/2010/wordprocessingCanvas" xmlns:mc="http://schemas.openxmlformats.org/markup-compatibility/2006" xmlns:o="urn:schemas-microsoft-com:office:office" xmlns:r="http://schemas.openxmlformats.org/officeDocument/2006/relationships" xmlns:m="http://schemas.openxmlformats.org/officeDocument/2006/math" xmlns:v="urn:schemas-microsoft-com:vml" xmlns:wp14="http://schemas.microsoft.com/office/word/2010/wordprocessingDrawing" xmlns:wp="http://schemas.openxmlformats.org/drawingml/2006/wordprocessingDrawing" xmlns:w10="urn:schemas-microsoft-com:office:word" xmlns:w="http://schemas.openxmlformats.org/wordprocessingml/2006/main" xmlns:w14="http://schemas.microsoft.com/office/word/2010/wordml" xmlns:w15="http://schemas.microsoft.com/office/word/2012/wordml" xmlns:wpg="http://schemas.microsoft.com/office/word/2010/wordprocessingGroup" xmlns:wpi="http://schemas.microsoft.com/office/word/2010/wordprocessingInk" xmlns:wne="http://schemas.microsoft.com/office/word/2006/wordml" xmlns:wps="http://schemas.microsoft.com/office/word/2010/wordprocessingShape" mc:Ignorable="w14 w15 wp14">
   <w:endnote w:type="separator" w:id="-1">
     <w:p>
       <w:pPr>
@@ -366,7 +404,7 @@
 </file>
 
 <file path=word/footer1.xml><?xml version="1.0" encoding="utf-8"?>
-<w:ftr xmlns:wpc="http://schemas.microsoft.com/office/word/2010/wordprocessingCanvas" xmlns:cx="http://schemas.microsoft.com/office/drawing/2014/chartex" xmlns:cx1="http://schemas.microsoft.com/office/drawing/2015/9/8/chartex" xmlns:cx2="http://schemas.microsoft.com/office/drawing/2015/10/21/chartex" xmlns:mc="http://schemas.openxmlformats.org/markup-compatibility/2006" xmlns:o="urn:schemas-microsoft-com:office:office" xmlns:r="http://schemas.openxmlformats.org/officeDocument/2006/relationships" xmlns:m="http://schemas.openxmlformats.org/officeDocument/2006/math" xmlns:v="urn:schemas-microsoft-com:vml" xmlns:wp14="http://schemas.microsoft.com/office/word/2010/wordprocessingDrawing" xmlns:wp="http://schemas.openxmlformats.org/drawingml/2006/wordprocessingDrawing" xmlns:w10="urn:schemas-microsoft-com:office:word" xmlns:w="http://schemas.openxmlformats.org/wordprocessingml/2006/main" xmlns:w14="http://schemas.microsoft.com/office/word/2010/wordml" xmlns:w15="http://schemas.microsoft.com/office/word/2012/wordml" xmlns:w16se="http://schemas.microsoft.com/office/word/2015/wordml/symex" xmlns:wpg="http://schemas.microsoft.com/office/word/2010/wordprocessingGroup" xmlns:wpi="http://schemas.microsoft.com/office/word/2010/wordprocessingInk" xmlns:wne="http://schemas.microsoft.com/office/word/2006/wordml" xmlns:wps="http://schemas.microsoft.com/office/word/2010/wordprocessingShape" mc:Ignorable="w14 w15 w16se wp14">
+<w:ftr xmlns:wpc="http://schemas.microsoft.com/office/word/2010/wordprocessingCanvas" xmlns:mc="http://schemas.openxmlformats.org/markup-compatibility/2006" xmlns:o="urn:schemas-microsoft-com:office:office" xmlns:r="http://schemas.openxmlformats.org/officeDocument/2006/relationships" xmlns:m="http://schemas.openxmlformats.org/officeDocument/2006/math" xmlns:v="urn:schemas-microsoft-com:vml" xmlns:wp14="http://schemas.microsoft.com/office/word/2010/wordprocessingDrawing" xmlns:wp="http://schemas.openxmlformats.org/drawingml/2006/wordprocessingDrawing" xmlns:w10="urn:schemas-microsoft-com:office:word" xmlns:w="http://schemas.openxmlformats.org/wordprocessingml/2006/main" xmlns:w14="http://schemas.microsoft.com/office/word/2010/wordml" xmlns:w15="http://schemas.microsoft.com/office/word/2012/wordml" xmlns:wpg="http://schemas.microsoft.com/office/word/2010/wordprocessingGroup" xmlns:wpi="http://schemas.microsoft.com/office/word/2010/wordprocessingInk" xmlns:wne="http://schemas.microsoft.com/office/word/2006/wordml" xmlns:wps="http://schemas.microsoft.com/office/word/2010/wordprocessingShape" mc:Ignorable="w14 w15 wp14">
   <w:sdt>
     <w:sdtPr>
       <w:id w:val="-554315642"/>
@@ -383,7 +421,7 @@
     <w:sdtContent>
       <w:p>
         <w:pPr>
-          <w:pStyle w:val="Footer"/>
+          <w:pStyle w:val="Fuzeile"/>
           <w:jc w:val="right"/>
         </w:pPr>
         <w:r>
@@ -399,7 +437,7 @@
           <w:rPr>
             <w:noProof/>
           </w:rPr>
-          <w:t>3</w:t>
+          <w:t>1</w:t>
         </w:r>
         <w:r>
           <w:rPr>
@@ -412,14 +450,14 @@
   </w:sdt>
   <w:p>
     <w:pPr>
-      <w:pStyle w:val="Footer"/>
+      <w:pStyle w:val="Fuzeile"/>
     </w:pPr>
   </w:p>
 </w:ftr>
 </file>
 
 <file path=word/footnotes.xml><?xml version="1.0" encoding="utf-8"?>
-<w:footnotes xmlns:wpc="http://schemas.microsoft.com/office/word/2010/wordprocessingCanvas" xmlns:cx="http://schemas.microsoft.com/office/drawing/2014/chartex" xmlns:cx1="http://schemas.microsoft.com/office/drawing/2015/9/8/chartex" xmlns:cx2="http://schemas.microsoft.com/office/drawing/2015/10/21/chartex" xmlns:mc="http://schemas.openxmlformats.org/markup-compatibility/2006" xmlns:o="urn:schemas-microsoft-com:office:office" xmlns:r="http://schemas.openxmlformats.org/officeDocument/2006/relationships" xmlns:m="http://schemas.openxmlformats.org/officeDocument/2006/math" xmlns:v="urn:schemas-microsoft-com:vml" xmlns:wp14="http://schemas.microsoft.com/office/word/2010/wordprocessingDrawing" xmlns:wp="http://schemas.openxmlformats.org/drawingml/2006/wordprocessingDrawing" xmlns:w10="urn:schemas-microsoft-com:office:word" xmlns:w="http://schemas.openxmlformats.org/wordprocessingml/2006/main" xmlns:w14="http://schemas.microsoft.com/office/word/2010/wordml" xmlns:w15="http://schemas.microsoft.com/office/word/2012/wordml" xmlns:w16se="http://schemas.microsoft.com/office/word/2015/wordml/symex" xmlns:wpg="http://schemas.microsoft.com/office/word/2010/wordprocessingGroup" xmlns:wpi="http://schemas.microsoft.com/office/word/2010/wordprocessingInk" xmlns:wne="http://schemas.microsoft.com/office/word/2006/wordml" xmlns:wps="http://schemas.microsoft.com/office/word/2010/wordprocessingShape" mc:Ignorable="w14 w15 w16se wp14">
+<w:footnotes xmlns:wpc="http://schemas.microsoft.com/office/word/2010/wordprocessingCanvas" xmlns:mc="http://schemas.openxmlformats.org/markup-compatibility/2006" xmlns:o="urn:schemas-microsoft-com:office:office" xmlns:r="http://schemas.openxmlformats.org/officeDocument/2006/relationships" xmlns:m="http://schemas.openxmlformats.org/officeDocument/2006/math" xmlns:v="urn:schemas-microsoft-com:vml" xmlns:wp14="http://schemas.microsoft.com/office/word/2010/wordprocessingDrawing" xmlns:wp="http://schemas.openxmlformats.org/drawingml/2006/wordprocessingDrawing" xmlns:w10="urn:schemas-microsoft-com:office:word" xmlns:w="http://schemas.openxmlformats.org/wordprocessingml/2006/main" xmlns:w14="http://schemas.microsoft.com/office/word/2010/wordml" xmlns:w15="http://schemas.microsoft.com/office/word/2012/wordml" xmlns:wpg="http://schemas.microsoft.com/office/word/2010/wordprocessingGroup" xmlns:wpi="http://schemas.microsoft.com/office/word/2010/wordprocessingInk" xmlns:wne="http://schemas.microsoft.com/office/word/2006/wordml" xmlns:wps="http://schemas.microsoft.com/office/word/2010/wordprocessingShape" mc:Ignorable="w14 w15 wp14">
   <w:footnote w:type="separator" w:id="-1">
     <w:p>
       <w:pPr>
@@ -444,10 +482,10 @@
 </file>
 
 <file path=word/header1.xml><?xml version="1.0" encoding="utf-8"?>
-<w:hdr xmlns:wpc="http://schemas.microsoft.com/office/word/2010/wordprocessingCanvas" xmlns:cx="http://schemas.microsoft.com/office/drawing/2014/chartex" xmlns:cx1="http://schemas.microsoft.com/office/drawing/2015/9/8/chartex" xmlns:cx2="http://schemas.microsoft.com/office/drawing/2015/10/21/chartex" xmlns:mc="http://schemas.openxmlformats.org/markup-compatibility/2006" xmlns:o="urn:schemas-microsoft-com:office:office" xmlns:r="http://schemas.openxmlformats.org/officeDocument/2006/relationships" xmlns:m="http://schemas.openxmlformats.org/officeDocument/2006/math" xmlns:v="urn:schemas-microsoft-com:vml" xmlns:wp14="http://schemas.microsoft.com/office/word/2010/wordprocessingDrawing" xmlns:wp="http://schemas.openxmlformats.org/drawingml/2006/wordprocessingDrawing" xmlns:w10="urn:schemas-microsoft-com:office:word" xmlns:w="http://schemas.openxmlformats.org/wordprocessingml/2006/main" xmlns:w14="http://schemas.microsoft.com/office/word/2010/wordml" xmlns:w15="http://schemas.microsoft.com/office/word/2012/wordml" xmlns:w16se="http://schemas.microsoft.com/office/word/2015/wordml/symex" xmlns:wpg="http://schemas.microsoft.com/office/word/2010/wordprocessingGroup" xmlns:wpi="http://schemas.microsoft.com/office/word/2010/wordprocessingInk" xmlns:wne="http://schemas.microsoft.com/office/word/2006/wordml" xmlns:wps="http://schemas.microsoft.com/office/word/2010/wordprocessingShape" mc:Ignorable="w14 w15 w16se wp14">
+<w:hdr xmlns:wpc="http://schemas.microsoft.com/office/word/2010/wordprocessingCanvas" xmlns:mc="http://schemas.openxmlformats.org/markup-compatibility/2006" xmlns:o="urn:schemas-microsoft-com:office:office" xmlns:r="http://schemas.openxmlformats.org/officeDocument/2006/relationships" xmlns:m="http://schemas.openxmlformats.org/officeDocument/2006/math" xmlns:v="urn:schemas-microsoft-com:vml" xmlns:wp14="http://schemas.microsoft.com/office/word/2010/wordprocessingDrawing" xmlns:wp="http://schemas.openxmlformats.org/drawingml/2006/wordprocessingDrawing" xmlns:w10="urn:schemas-microsoft-com:office:word" xmlns:w="http://schemas.openxmlformats.org/wordprocessingml/2006/main" xmlns:w14="http://schemas.microsoft.com/office/word/2010/wordml" xmlns:w15="http://schemas.microsoft.com/office/word/2012/wordml" xmlns:wpg="http://schemas.microsoft.com/office/word/2010/wordprocessingGroup" xmlns:wpi="http://schemas.microsoft.com/office/word/2010/wordprocessingInk" xmlns:wne="http://schemas.microsoft.com/office/word/2006/wordml" xmlns:wps="http://schemas.microsoft.com/office/word/2010/wordprocessingShape" mc:Ignorable="w14 w15 wp14">
   <w:p>
     <w:pPr>
-      <w:pStyle w:val="Header"/>
+      <w:pStyle w:val="Kopfzeile"/>
     </w:pPr>
     <w:r>
       <w:t xml:space="preserve">OSS </w:t>
@@ -463,7 +501,7 @@
 </file>
 
 <file path=word/styles.xml><?xml version="1.0" encoding="utf-8"?>
-<w:styles xmlns:mc="http://schemas.openxmlformats.org/markup-compatibility/2006" xmlns:r="http://schemas.openxmlformats.org/officeDocument/2006/relationships" xmlns:w="http://schemas.openxmlformats.org/wordprocessingml/2006/main" xmlns:w14="http://schemas.microsoft.com/office/word/2010/wordml" xmlns:w15="http://schemas.microsoft.com/office/word/2012/wordml" xmlns:w16se="http://schemas.microsoft.com/office/word/2015/wordml/symex" mc:Ignorable="w14 w15 w16se">
+<w:styles xmlns:mc="http://schemas.openxmlformats.org/markup-compatibility/2006" xmlns:r="http://schemas.openxmlformats.org/officeDocument/2006/relationships" xmlns:w="http://schemas.openxmlformats.org/wordprocessingml/2006/main" xmlns:w14="http://schemas.microsoft.com/office/word/2010/wordml" xmlns:w15="http://schemas.microsoft.com/office/word/2012/wordml" mc:Ignorable="w14 w15">
   <w:docDefaults>
     <w:rPrDefault>
       <w:rPr>
@@ -479,7 +517,7 @@
       </w:pPr>
     </w:pPrDefault>
   </w:docDefaults>
-  <w:latentStyles w:defLockedState="0" w:defUIPriority="99" w:defSemiHidden="0" w:defUnhideWhenUsed="0" w:defQFormat="0" w:count="373">
+  <w:latentStyles w:defLockedState="0" w:defUIPriority="99" w:defSemiHidden="0" w:defUnhideWhenUsed="0" w:defQFormat="0" w:count="371">
     <w:lsdException w:name="Normal" w:uiPriority="0" w:qFormat="1"/>
     <w:lsdException w:name="heading 1" w:uiPriority="9" w:qFormat="1"/>
     <w:lsdException w:name="heading 2" w:semiHidden="1" w:uiPriority="9" w:unhideWhenUsed="1" w:qFormat="1"/>
@@ -851,18 +889,16 @@
     <w:lsdException w:name="List Table 5 Dark Accent 6" w:uiPriority="50"/>
     <w:lsdException w:name="List Table 6 Colorful Accent 6" w:uiPriority="51"/>
     <w:lsdException w:name="List Table 7 Colorful Accent 6" w:uiPriority="52"/>
-    <w:lsdException w:name="Mention" w:semiHidden="1" w:unhideWhenUsed="1"/>
-    <w:lsdException w:name="Smart Hyperlink" w:semiHidden="1" w:unhideWhenUsed="1"/>
   </w:latentStyles>
-  <w:style w:type="paragraph" w:default="1" w:styleId="Normal">
+  <w:style w:type="paragraph" w:default="1" w:styleId="Standard">
     <w:name w:val="Normal"/>
     <w:qFormat/>
   </w:style>
-  <w:style w:type="paragraph" w:styleId="Heading1">
+  <w:style w:type="paragraph" w:styleId="berschrift1">
     <w:name w:val="heading 1"/>
-    <w:basedOn w:val="Normal"/>
-    <w:next w:val="Normal"/>
-    <w:link w:val="Heading1Char"/>
+    <w:basedOn w:val="Standard"/>
+    <w:next w:val="Standard"/>
+    <w:link w:val="berschrift1Zchn"/>
     <w:uiPriority w:val="9"/>
     <w:qFormat/>
     <w:rsid w:val="00687923"/>
@@ -879,11 +915,11 @@
       <w:szCs w:val="32"/>
     </w:rPr>
   </w:style>
-  <w:style w:type="paragraph" w:styleId="Heading2">
+  <w:style w:type="paragraph" w:styleId="berschrift2">
     <w:name w:val="heading 2"/>
-    <w:basedOn w:val="Normal"/>
-    <w:next w:val="Normal"/>
-    <w:link w:val="Heading2Char"/>
+    <w:basedOn w:val="Standard"/>
+    <w:next w:val="Standard"/>
+    <w:link w:val="berschrift2Zchn"/>
     <w:uiPriority w:val="9"/>
     <w:unhideWhenUsed/>
     <w:qFormat/>
@@ -901,11 +937,11 @@
       <w:szCs w:val="26"/>
     </w:rPr>
   </w:style>
-  <w:style w:type="paragraph" w:styleId="Heading3">
+  <w:style w:type="paragraph" w:styleId="berschrift3">
     <w:name w:val="heading 3"/>
-    <w:basedOn w:val="Normal"/>
-    <w:next w:val="Normal"/>
-    <w:link w:val="Heading3Char"/>
+    <w:basedOn w:val="Standard"/>
+    <w:next w:val="Standard"/>
+    <w:link w:val="berschrift3Zchn"/>
     <w:uiPriority w:val="9"/>
     <w:unhideWhenUsed/>
     <w:qFormat/>
@@ -923,13 +959,13 @@
       <w:szCs w:val="24"/>
     </w:rPr>
   </w:style>
-  <w:style w:type="character" w:default="1" w:styleId="DefaultParagraphFont">
+  <w:style w:type="character" w:default="1" w:styleId="Absatz-Standardschriftart">
     <w:name w:val="Default Paragraph Font"/>
     <w:uiPriority w:val="1"/>
     <w:semiHidden/>
     <w:unhideWhenUsed/>
   </w:style>
-  <w:style w:type="table" w:default="1" w:styleId="TableNormal">
+  <w:style w:type="table" w:default="1" w:styleId="NormaleTabelle">
     <w:name w:val="Normal Table"/>
     <w:uiPriority w:val="99"/>
     <w:semiHidden/>
@@ -944,17 +980,17 @@
       </w:tblCellMar>
     </w:tblPr>
   </w:style>
-  <w:style w:type="numbering" w:default="1" w:styleId="NoList">
+  <w:style w:type="numbering" w:default="1" w:styleId="KeineListe">
     <w:name w:val="No List"/>
     <w:uiPriority w:val="99"/>
     <w:semiHidden/>
     <w:unhideWhenUsed/>
   </w:style>
-  <w:style w:type="paragraph" w:styleId="Title">
+  <w:style w:type="paragraph" w:styleId="Titel">
     <w:name w:val="Title"/>
-    <w:basedOn w:val="Normal"/>
-    <w:next w:val="Normal"/>
-    <w:link w:val="TitleChar"/>
+    <w:basedOn w:val="Standard"/>
+    <w:next w:val="Standard"/>
+    <w:link w:val="TitelZchn"/>
     <w:uiPriority w:val="10"/>
     <w:qFormat/>
     <w:rsid w:val="00687923"/>
@@ -970,10 +1006,10 @@
       <w:szCs w:val="56"/>
     </w:rPr>
   </w:style>
-  <w:style w:type="character" w:customStyle="1" w:styleId="TitleChar">
-    <w:name w:val="Title Char"/>
-    <w:basedOn w:val="DefaultParagraphFont"/>
-    <w:link w:val="Title"/>
+  <w:style w:type="character" w:customStyle="1" w:styleId="TitelZchn">
+    <w:name w:val="Titel Zchn"/>
+    <w:basedOn w:val="Absatz-Standardschriftart"/>
+    <w:link w:val="Titel"/>
     <w:uiPriority w:val="10"/>
     <w:rsid w:val="00687923"/>
     <w:rPr>
@@ -984,10 +1020,10 @@
       <w:szCs w:val="56"/>
     </w:rPr>
   </w:style>
-  <w:style w:type="character" w:customStyle="1" w:styleId="Heading2Char">
-    <w:name w:val="Heading 2 Char"/>
-    <w:basedOn w:val="DefaultParagraphFont"/>
-    <w:link w:val="Heading2"/>
+  <w:style w:type="character" w:customStyle="1" w:styleId="berschrift2Zchn">
+    <w:name w:val="Überschrift 2 Zchn"/>
+    <w:basedOn w:val="Absatz-Standardschriftart"/>
+    <w:link w:val="berschrift2"/>
     <w:uiPriority w:val="9"/>
     <w:rsid w:val="00687923"/>
     <w:rPr>
@@ -997,10 +1033,10 @@
       <w:szCs w:val="26"/>
     </w:rPr>
   </w:style>
-  <w:style w:type="character" w:customStyle="1" w:styleId="Heading1Char">
-    <w:name w:val="Heading 1 Char"/>
-    <w:basedOn w:val="DefaultParagraphFont"/>
-    <w:link w:val="Heading1"/>
+  <w:style w:type="character" w:customStyle="1" w:styleId="berschrift1Zchn">
+    <w:name w:val="Überschrift 1 Zchn"/>
+    <w:basedOn w:val="Absatz-Standardschriftart"/>
+    <w:link w:val="berschrift1"/>
     <w:uiPriority w:val="9"/>
     <w:rsid w:val="00687923"/>
     <w:rPr>
@@ -1010,10 +1046,10 @@
       <w:szCs w:val="32"/>
     </w:rPr>
   </w:style>
-  <w:style w:type="paragraph" w:styleId="TOCHeading">
+  <w:style w:type="paragraph" w:styleId="Inhaltsverzeichnisberschrift">
     <w:name w:val="TOC Heading"/>
-    <w:basedOn w:val="Heading1"/>
-    <w:next w:val="Normal"/>
+    <w:basedOn w:val="berschrift1"/>
+    <w:next w:val="Standard"/>
     <w:uiPriority w:val="39"/>
     <w:unhideWhenUsed/>
     <w:qFormat/>
@@ -1022,10 +1058,10 @@
       <w:outlineLvl w:val="9"/>
     </w:pPr>
   </w:style>
-  <w:style w:type="paragraph" w:styleId="TOC2">
+  <w:style w:type="paragraph" w:styleId="Verzeichnis2">
     <w:name w:val="toc 2"/>
-    <w:basedOn w:val="Normal"/>
-    <w:next w:val="Normal"/>
+    <w:basedOn w:val="Standard"/>
+    <w:next w:val="Standard"/>
     <w:autoRedefine/>
     <w:uiPriority w:val="39"/>
     <w:unhideWhenUsed/>
@@ -1035,10 +1071,10 @@
       <w:ind w:left="220"/>
     </w:pPr>
   </w:style>
-  <w:style w:type="paragraph" w:styleId="TOC1">
+  <w:style w:type="paragraph" w:styleId="Verzeichnis1">
     <w:name w:val="toc 1"/>
-    <w:basedOn w:val="Normal"/>
-    <w:next w:val="Normal"/>
+    <w:basedOn w:val="Standard"/>
+    <w:next w:val="Standard"/>
     <w:autoRedefine/>
     <w:uiPriority w:val="39"/>
     <w:unhideWhenUsed/>
@@ -1049,7 +1085,7 @@
   </w:style>
   <w:style w:type="character" w:styleId="Hyperlink">
     <w:name w:val="Hyperlink"/>
-    <w:basedOn w:val="DefaultParagraphFont"/>
+    <w:basedOn w:val="Absatz-Standardschriftart"/>
     <w:uiPriority w:val="99"/>
     <w:unhideWhenUsed/>
     <w:rsid w:val="00687923"/>
@@ -1058,10 +1094,10 @@
       <w:u w:val="single"/>
     </w:rPr>
   </w:style>
-  <w:style w:type="paragraph" w:styleId="Header">
+  <w:style w:type="paragraph" w:styleId="Kopfzeile">
     <w:name w:val="header"/>
-    <w:basedOn w:val="Normal"/>
-    <w:link w:val="HeaderChar"/>
+    <w:basedOn w:val="Standard"/>
+    <w:link w:val="KopfzeileZchn"/>
     <w:uiPriority w:val="99"/>
     <w:unhideWhenUsed/>
     <w:rsid w:val="00024FD3"/>
@@ -1073,17 +1109,17 @@
       <w:spacing w:after="0" w:line="240" w:lineRule="auto"/>
     </w:pPr>
   </w:style>
-  <w:style w:type="character" w:customStyle="1" w:styleId="HeaderChar">
-    <w:name w:val="Header Char"/>
-    <w:basedOn w:val="DefaultParagraphFont"/>
-    <w:link w:val="Header"/>
+  <w:style w:type="character" w:customStyle="1" w:styleId="KopfzeileZchn">
+    <w:name w:val="Kopfzeile Zchn"/>
+    <w:basedOn w:val="Absatz-Standardschriftart"/>
+    <w:link w:val="Kopfzeile"/>
     <w:uiPriority w:val="99"/>
     <w:rsid w:val="00024FD3"/>
   </w:style>
-  <w:style w:type="paragraph" w:styleId="Footer">
+  <w:style w:type="paragraph" w:styleId="Fuzeile">
     <w:name w:val="footer"/>
-    <w:basedOn w:val="Normal"/>
-    <w:link w:val="FooterChar"/>
+    <w:basedOn w:val="Standard"/>
+    <w:link w:val="FuzeileZchn"/>
     <w:uiPriority w:val="99"/>
     <w:unhideWhenUsed/>
     <w:rsid w:val="00024FD3"/>
@@ -1095,17 +1131,17 @@
       <w:spacing w:after="0" w:line="240" w:lineRule="auto"/>
     </w:pPr>
   </w:style>
-  <w:style w:type="character" w:customStyle="1" w:styleId="FooterChar">
-    <w:name w:val="Footer Char"/>
-    <w:basedOn w:val="DefaultParagraphFont"/>
-    <w:link w:val="Footer"/>
+  <w:style w:type="character" w:customStyle="1" w:styleId="FuzeileZchn">
+    <w:name w:val="Fußzeile Zchn"/>
+    <w:basedOn w:val="Absatz-Standardschriftart"/>
+    <w:link w:val="Fuzeile"/>
     <w:uiPriority w:val="99"/>
     <w:rsid w:val="00024FD3"/>
   </w:style>
-  <w:style w:type="character" w:customStyle="1" w:styleId="Heading3Char">
-    <w:name w:val="Heading 3 Char"/>
-    <w:basedOn w:val="DefaultParagraphFont"/>
-    <w:link w:val="Heading3"/>
+  <w:style w:type="character" w:customStyle="1" w:styleId="berschrift3Zchn">
+    <w:name w:val="Überschrift 3 Zchn"/>
+    <w:basedOn w:val="Absatz-Standardschriftart"/>
+    <w:link w:val="berschrift3"/>
     <w:uiPriority w:val="9"/>
     <w:rsid w:val="00B353A7"/>
     <w:rPr>
@@ -1115,10 +1151,10 @@
       <w:szCs w:val="24"/>
     </w:rPr>
   </w:style>
-  <w:style w:type="paragraph" w:styleId="TOC3">
+  <w:style w:type="paragraph" w:styleId="Verzeichnis3">
     <w:name w:val="toc 3"/>
-    <w:basedOn w:val="Normal"/>
-    <w:next w:val="Normal"/>
+    <w:basedOn w:val="Standard"/>
+    <w:next w:val="Standard"/>
     <w:autoRedefine/>
     <w:uiPriority w:val="39"/>
     <w:unhideWhenUsed/>
@@ -1431,7 +1467,7 @@
 </file>
 
 <file path=customXml/itemProps1.xml><?xml version="1.0" encoding="utf-8"?>
-<ds:datastoreItem xmlns:ds="http://schemas.openxmlformats.org/officeDocument/2006/customXml" ds:itemID="{28F1CC93-4ADB-4079-82E0-3F2F697F7F9C}">
+<ds:datastoreItem xmlns:ds="http://schemas.openxmlformats.org/officeDocument/2006/customXml" ds:itemID="{FDC85403-2D0C-4738-82BC-095C4FE5B048}">
   <ds:schemaRefs>
     <ds:schemaRef ds:uri="http://schemas.openxmlformats.org/officeDocument/2006/bibliography"/>
   </ds:schemaRefs>

</xml_diff>